<commit_message>
readme and task 2 modified
</commit_message>
<xml_diff>
--- a/Task 2.docx
+++ b/Task 2.docx
@@ -801,6 +801,7 @@
       <w:r>
         <w:rPr>
           <w:rFonts w:ascii="Arial" w:eastAsia="Times New Roman" w:hAnsi="Arial" w:cs="Arial"/>
+          <w:noProof/>
           <w:color w:val="202124"/>
           <w:sz w:val="24"/>
           <w:szCs w:val="24"/>
@@ -933,6 +934,7 @@
       <w:r>
         <w:rPr>
           <w:rFonts w:ascii="Arial" w:eastAsia="Times New Roman" w:hAnsi="Arial" w:cs="Arial"/>
+          <w:noProof/>
           <w:color w:val="202124"/>
           <w:sz w:val="24"/>
           <w:szCs w:val="24"/>
@@ -975,8 +977,232 @@
           </wp:inline>
         </w:drawing>
       </w:r>
+    </w:p>
+    <w:p>
+      <w:pPr>
+        <w:shd w:val="clear" w:color="auto" w:fill="FFFFFF"/>
+        <w:spacing w:after="60" w:line="240" w:lineRule="auto"/>
+        <w:rPr>
+          <w:rFonts w:ascii="Arial" w:eastAsia="Times New Roman" w:hAnsi="Arial" w:cs="Arial"/>
+          <w:color w:val="202124"/>
+          <w:sz w:val="24"/>
+          <w:szCs w:val="24"/>
+          <w:lang w:eastAsia="en-IN"/>
+        </w:rPr>
+      </w:pPr>
+    </w:p>
+    <w:p>
+      <w:pPr>
+        <w:shd w:val="clear" w:color="auto" w:fill="FFFFFF"/>
+        <w:spacing w:after="60" w:line="240" w:lineRule="auto"/>
+        <w:rPr>
+          <w:rFonts w:ascii="Arial" w:hAnsi="Arial" w:cs="Arial"/>
+          <w:b/>
+          <w:color w:val="24292F"/>
+        </w:rPr>
+      </w:pPr>
+      <w:r>
+        <w:rPr>
+          <w:rFonts w:ascii="Arial" w:hAnsi="Arial" w:cs="Arial"/>
+          <w:b/>
+          <w:color w:val="24292F"/>
+        </w:rPr>
+        <w:t>Inviting collaborators to a personal repository:</w:t>
+      </w:r>
+    </w:p>
+    <w:p>
+      <w:pPr>
+        <w:shd w:val="clear" w:color="auto" w:fill="FFFFFF"/>
+        <w:spacing w:after="60" w:line="240" w:lineRule="auto"/>
+        <w:rPr>
+          <w:rFonts w:ascii="Arial" w:eastAsia="Times New Roman" w:hAnsi="Arial" w:cs="Arial"/>
+          <w:b/>
+          <w:color w:val="202124"/>
+          <w:lang w:eastAsia="en-IN"/>
+        </w:rPr>
+      </w:pPr>
+    </w:p>
+    <w:p>
+      <w:pPr>
+        <w:pStyle w:val="ListParagraph"/>
+        <w:numPr>
+          <w:ilvl w:val="0"/>
+          <w:numId w:val="3"/>
+        </w:numPr>
+        <w:shd w:val="clear" w:color="auto" w:fill="FFFFFF"/>
+        <w:spacing w:after="60" w:line="240" w:lineRule="auto"/>
+        <w:rPr>
+          <w:rFonts w:ascii="Arial" w:eastAsia="Times New Roman" w:hAnsi="Arial" w:cs="Arial"/>
+          <w:color w:val="202124"/>
+          <w:sz w:val="24"/>
+          <w:szCs w:val="24"/>
+          <w:lang w:eastAsia="en-IN"/>
+        </w:rPr>
+      </w:pPr>
+      <w:r>
+        <w:rPr>
+          <w:rFonts w:ascii="Segoe UI" w:hAnsi="Segoe UI" w:cs="Segoe UI"/>
+          <w:color w:val="24292F"/>
+          <w:shd w:val="clear" w:color="auto" w:fill="FFFFFF"/>
+        </w:rPr>
+        <w:t>Under your repository name, click</w:t>
+      </w:r>
+      <w:proofErr w:type="gramStart"/>
+      <w:r>
+        <w:rPr>
+          <w:rFonts w:ascii="Segoe UI" w:hAnsi="Segoe UI" w:cs="Segoe UI"/>
+          <w:color w:val="24292F"/>
+          <w:shd w:val="clear" w:color="auto" w:fill="FFFFFF"/>
+        </w:rPr>
+        <w:t>  </w:t>
+      </w:r>
+      <w:r>
+        <w:rPr>
+          <w:rStyle w:val="Strong"/>
+          <w:rFonts w:ascii="Segoe UI" w:hAnsi="Segoe UI" w:cs="Segoe UI"/>
+          <w:color w:val="24292F"/>
+          <w:shd w:val="clear" w:color="auto" w:fill="FFFFFF"/>
+        </w:rPr>
+        <w:t>Settings</w:t>
+      </w:r>
+      <w:proofErr w:type="gramEnd"/>
+      <w:r>
+        <w:rPr>
+          <w:rFonts w:ascii="Segoe UI" w:hAnsi="Segoe UI" w:cs="Segoe UI"/>
+          <w:color w:val="24292F"/>
+          <w:shd w:val="clear" w:color="auto" w:fill="FFFFFF"/>
+        </w:rPr>
+        <w:t>.</w:t>
+      </w:r>
+    </w:p>
+    <w:p>
+      <w:pPr>
+        <w:pStyle w:val="ListParagraph"/>
+        <w:shd w:val="clear" w:color="auto" w:fill="FFFFFF"/>
+        <w:spacing w:after="60" w:line="240" w:lineRule="auto"/>
+        <w:rPr>
+          <w:rFonts w:ascii="Segoe UI" w:hAnsi="Segoe UI" w:cs="Segoe UI"/>
+          <w:color w:val="24292F"/>
+          <w:shd w:val="clear" w:color="auto" w:fill="FFFFFF"/>
+        </w:rPr>
+      </w:pPr>
+    </w:p>
+    <w:p>
+      <w:pPr>
+        <w:pStyle w:val="ListParagraph"/>
+        <w:shd w:val="clear" w:color="auto" w:fill="FFFFFF"/>
+        <w:spacing w:after="60" w:line="240" w:lineRule="auto"/>
+        <w:rPr>
+          <w:rFonts w:ascii="Arial" w:eastAsia="Times New Roman" w:hAnsi="Arial" w:cs="Arial"/>
+          <w:color w:val="202124"/>
+          <w:sz w:val="24"/>
+          <w:szCs w:val="24"/>
+          <w:lang w:eastAsia="en-IN"/>
+        </w:rPr>
+      </w:pPr>
+      <w:r>
+        <w:rPr>
+          <w:rFonts w:ascii="Arial" w:eastAsia="Times New Roman" w:hAnsi="Arial" w:cs="Arial"/>
+          <w:color w:val="202124"/>
+          <w:sz w:val="24"/>
+          <w:szCs w:val="24"/>
+          <w:lang w:eastAsia="en-IN"/>
+        </w:rPr>
+        <w:drawing>
+          <wp:inline distT="0" distB="0" distL="0" distR="0" wp14:anchorId="3923B4EF" wp14:editId="24C8465C">
+            <wp:extent cx="5731510" cy="693420"/>
+            <wp:effectExtent l="0" t="0" r="2540" b="0"/>
+            <wp:docPr id="6" name="Picture 6"/>
+            <wp:cNvGraphicFramePr>
+              <a:graphicFrameLocks xmlns:a="http://schemas.openxmlformats.org/drawingml/2006/main" noChangeAspect="1"/>
+            </wp:cNvGraphicFramePr>
+            <a:graphic xmlns:a="http://schemas.openxmlformats.org/drawingml/2006/main">
+              <a:graphicData uri="http://schemas.openxmlformats.org/drawingml/2006/picture">
+                <pic:pic xmlns:pic="http://schemas.openxmlformats.org/drawingml/2006/picture">
+                  <pic:nvPicPr>
+                    <pic:cNvPr id="1" name=""/>
+                    <pic:cNvPicPr/>
+                  </pic:nvPicPr>
+                  <pic:blipFill>
+                    <a:blip r:embed="rId10"/>
+                    <a:stretch>
+                      <a:fillRect/>
+                    </a:stretch>
+                  </pic:blipFill>
+                  <pic:spPr>
+                    <a:xfrm>
+                      <a:off x="0" y="0"/>
+                      <a:ext cx="5731510" cy="693420"/>
+                    </a:xfrm>
+                    <a:prstGeom prst="rect">
+                      <a:avLst/>
+                    </a:prstGeom>
+                  </pic:spPr>
+                </pic:pic>
+              </a:graphicData>
+            </a:graphic>
+          </wp:inline>
+        </w:drawing>
+      </w:r>
+    </w:p>
+    <w:p>
+      <w:pPr>
+        <w:pStyle w:val="Heading1"/>
+        <w:shd w:val="clear" w:color="auto" w:fill="FFFFFF"/>
+        <w:spacing w:before="0"/>
+        <w:rPr>
+          <w:rFonts w:ascii="Segoe UI" w:hAnsi="Segoe UI" w:cs="Segoe UI"/>
+          <w:color w:val="24292F"/>
+        </w:rPr>
+      </w:pPr>
+    </w:p>
+    <w:p/>
+    <w:p>
+      <w:pPr>
+        <w:pStyle w:val="ListParagraph"/>
+        <w:shd w:val="clear" w:color="auto" w:fill="FFFFFF"/>
+        <w:spacing w:after="60" w:line="240" w:lineRule="auto"/>
+        <w:rPr>
+          <w:rFonts w:ascii="Arial" w:eastAsia="Times New Roman" w:hAnsi="Arial" w:cs="Arial"/>
+          <w:color w:val="202124"/>
+          <w:sz w:val="24"/>
+          <w:szCs w:val="24"/>
+          <w:lang w:eastAsia="en-IN"/>
+        </w:rPr>
+      </w:pPr>
+    </w:p>
+    <w:p>
+      <w:pPr>
+        <w:pStyle w:val="ListParagraph"/>
+        <w:numPr>
+          <w:ilvl w:val="0"/>
+          <w:numId w:val="3"/>
+        </w:numPr>
+        <w:shd w:val="clear" w:color="auto" w:fill="FFFFFF"/>
+        <w:spacing w:after="60" w:line="240" w:lineRule="auto"/>
+        <w:rPr>
+          <w:rFonts w:ascii="Arial" w:eastAsia="Times New Roman" w:hAnsi="Arial" w:cs="Arial"/>
+          <w:color w:val="202124"/>
+          <w:sz w:val="24"/>
+          <w:szCs w:val="24"/>
+          <w:lang w:eastAsia="en-IN"/>
+        </w:rPr>
+      </w:pPr>
       <w:bookmarkStart w:id="0" w:name="_GoBack"/>
       <w:bookmarkEnd w:id="0"/>
+    </w:p>
+    <w:p>
+      <w:pPr>
+        <w:shd w:val="clear" w:color="auto" w:fill="FFFFFF"/>
+        <w:spacing w:after="60" w:line="240" w:lineRule="auto"/>
+        <w:rPr>
+          <w:rFonts w:ascii="Arial" w:eastAsia="Times New Roman" w:hAnsi="Arial" w:cs="Arial"/>
+          <w:color w:val="202124"/>
+          <w:sz w:val="24"/>
+          <w:szCs w:val="24"/>
+          <w:lang w:eastAsia="en-IN"/>
+        </w:rPr>
+      </w:pPr>
     </w:p>
     <w:p/>
     <w:sectPr>
@@ -1772,6 +1998,27 @@
     <w:name w:val="Normal"/>
     <w:qFormat/>
   </w:style>
+  <w:style w:type="paragraph" w:styleId="Heading1">
+    <w:name w:val="heading 1"/>
+    <w:basedOn w:val="Normal"/>
+    <w:next w:val="Normal"/>
+    <w:link w:val="Heading1Char"/>
+    <w:uiPriority w:val="9"/>
+    <w:qFormat/>
+    <w:rsid w:val="00C00BDA"/>
+    <w:pPr>
+      <w:keepNext/>
+      <w:keepLines/>
+      <w:spacing w:before="240" w:after="0"/>
+      <w:outlineLvl w:val="0"/>
+    </w:pPr>
+    <w:rPr>
+      <w:rFonts w:asciiTheme="majorHAnsi" w:eastAsiaTheme="majorEastAsia" w:hAnsiTheme="majorHAnsi" w:cstheme="majorBidi"/>
+      <w:color w:val="2E74B5" w:themeColor="accent1" w:themeShade="BF"/>
+      <w:sz w:val="32"/>
+      <w:szCs w:val="32"/>
+    </w:rPr>
+  </w:style>
   <w:style w:type="paragraph" w:styleId="Heading3">
     <w:name w:val="heading 3"/>
     <w:basedOn w:val="Normal"/>
@@ -1868,6 +2115,19 @@
       <w:ind w:left="720"/>
       <w:contextualSpacing/>
     </w:pPr>
+  </w:style>
+  <w:style w:type="character" w:customStyle="1" w:styleId="Heading1Char">
+    <w:name w:val="Heading 1 Char"/>
+    <w:basedOn w:val="DefaultParagraphFont"/>
+    <w:link w:val="Heading1"/>
+    <w:uiPriority w:val="9"/>
+    <w:rsid w:val="00C00BDA"/>
+    <w:rPr>
+      <w:rFonts w:asciiTheme="majorHAnsi" w:eastAsiaTheme="majorEastAsia" w:hAnsiTheme="majorHAnsi" w:cstheme="majorBidi"/>
+      <w:color w:val="2E74B5" w:themeColor="accent1" w:themeShade="BF"/>
+      <w:sz w:val="32"/>
+      <w:szCs w:val="32"/>
+    </w:rPr>
   </w:style>
 </w:styles>
 </file>

</xml_diff>